<commit_message>
1 more LL problem then onto the next structure
</commit_message>
<xml_diff>
--- a/Study Notes.docx
+++ b/Study Notes.docx
@@ -4,17 +4,51 @@
   <w:body>
     <w:p>
       <w:r>
-        <w:t>14) Least Common Prefix</w:t>
-      </w:r>
-    </w:p>
-    <w:p>
-      <w:r>
-        <w:tab/>
-        <w:t>I managed to solve this by sorting, but if I wasn’t allowed to use that built-function, I’d be struggling particularly with the recursive binary search solution. This is mostly a note to remind myself to work on recursion</w:t>
-      </w:r>
-    </w:p>
-    <w:p/>
-    <w:p/>
+        <w:t>Access time comparisons for lists, stacks, and queues:</w:t>
+      </w:r>
+    </w:p>
+    <w:p>
+      <w:r>
+        <w:rPr>
+          <w:noProof/>
+        </w:rPr>
+        <w:drawing>
+          <wp:inline distT="0" distB="0" distL="0" distR="0" wp14:anchorId="6D231DF9" wp14:editId="335D3520">
+            <wp:extent cx="4514850" cy="3416527"/>
+            <wp:effectExtent l="0" t="0" r="0" b="0"/>
+            <wp:docPr id="1" name="Picture 1"/>
+            <wp:cNvGraphicFramePr>
+              <a:graphicFrameLocks xmlns:a="http://schemas.openxmlformats.org/drawingml/2006/main" noChangeAspect="1"/>
+            </wp:cNvGraphicFramePr>
+            <a:graphic xmlns:a="http://schemas.openxmlformats.org/drawingml/2006/main">
+              <a:graphicData uri="http://schemas.openxmlformats.org/drawingml/2006/picture">
+                <pic:pic xmlns:pic="http://schemas.openxmlformats.org/drawingml/2006/picture">
+                  <pic:nvPicPr>
+                    <pic:cNvPr id="1" name=""/>
+                    <pic:cNvPicPr/>
+                  </pic:nvPicPr>
+                  <pic:blipFill>
+                    <a:blip r:embed="rId5"/>
+                    <a:stretch>
+                      <a:fillRect/>
+                    </a:stretch>
+                  </pic:blipFill>
+                  <pic:spPr>
+                    <a:xfrm>
+                      <a:off x="0" y="0"/>
+                      <a:ext cx="4531218" cy="3428913"/>
+                    </a:xfrm>
+                    <a:prstGeom prst="rect">
+                      <a:avLst/>
+                    </a:prstGeom>
+                  </pic:spPr>
+                </pic:pic>
+              </a:graphicData>
+            </a:graphic>
+          </wp:inline>
+        </w:drawing>
+      </w:r>
+    </w:p>
     <w:p>
       <w:r>
         <w:rPr>
@@ -35,7 +69,15 @@
         </w:numPr>
       </w:pPr>
       <w:r>
-        <w:t>Depth first search (and transforming things that don’t look like a tree into a tree, then doing depth first search)</w:t>
+        <w:t xml:space="preserve">Depth first search (and transforming things that </w:t>
+      </w:r>
+      <w:proofErr w:type="gramStart"/>
+      <w:r>
+        <w:t>don’t</w:t>
+      </w:r>
+      <w:proofErr w:type="gramEnd"/>
+      <w:r>
+        <w:t xml:space="preserve"> look like a tree into a tree, then doing depth first search)</w:t>
       </w:r>
     </w:p>
     <w:p>
@@ -107,7 +149,15 @@
         </w:numPr>
       </w:pPr>
       <w:r>
-        <w:t>In general, but also how to use them alongside other algos, like if you have to keep track of values during a search, or as you iterate through a list</w:t>
+        <w:t xml:space="preserve">In general, but also how to use them alongside other algos, like if you </w:t>
+      </w:r>
+      <w:proofErr w:type="gramStart"/>
+      <w:r>
+        <w:t>have to</w:t>
+      </w:r>
+      <w:proofErr w:type="gramEnd"/>
+      <w:r>
+        <w:t xml:space="preserve"> keep track of values during a search, or as you iterate through a list</w:t>
       </w:r>
     </w:p>
     <w:p>
@@ -215,7 +265,23 @@
         </w:numPr>
       </w:pPr>
       <w:r>
-        <w:t>Sorting fundamentals (quicksort, mergesort, bubblesort. Runtime and space complexity</w:t>
+        <w:t xml:space="preserve">Sorting fundamentals (quicksort, </w:t>
+      </w:r>
+      <w:proofErr w:type="spellStart"/>
+      <w:r>
+        <w:t>mergesort</w:t>
+      </w:r>
+      <w:proofErr w:type="spellEnd"/>
+      <w:r>
+        <w:t xml:space="preserve">, </w:t>
+      </w:r>
+      <w:proofErr w:type="spellStart"/>
+      <w:r>
+        <w:t>bubblesort</w:t>
+      </w:r>
+      <w:proofErr w:type="spellEnd"/>
+      <w:r>
+        <w:t>. Runtime and space complexity</w:t>
       </w:r>
     </w:p>
     <w:p>
@@ -239,7 +305,15 @@
         </w:numPr>
       </w:pPr>
       <w:r>
-        <w:t>Custom data structures (oop)</w:t>
+        <w:t>Custom data structures (</w:t>
+      </w:r>
+      <w:proofErr w:type="spellStart"/>
+      <w:r>
+        <w:t>oop</w:t>
+      </w:r>
+      <w:proofErr w:type="spellEnd"/>
+      <w:r>
+        <w:t>)</w:t>
       </w:r>
     </w:p>
     <w:p>

</xml_diff>